<commit_message>
Singleton document: added testing part.
</commit_message>
<xml_diff>
--- a/Documentation/Andreea Singleton.docx
+++ b/Documentation/Andreea Singleton.docx
@@ -1,6 +1,6 @@
 
 <file path=word/document.xml><?xml version="1.0" encoding="utf-8"?>
-<w:document xmlns:wpc="http://schemas.microsoft.com/office/word/2010/wordprocessingCanvas" xmlns:cx="http://schemas.microsoft.com/office/drawing/2014/chartex" xmlns:cx1="http://schemas.microsoft.com/office/drawing/2015/9/8/chartex" xmlns:cx2="http://schemas.microsoft.com/office/drawing/2015/10/21/chartex" xmlns:cx3="http://schemas.microsoft.com/office/drawing/2016/5/9/chartex" xmlns:cx4="http://schemas.microsoft.com/office/drawing/2016/5/10/chartex" xmlns:cx5="http://schemas.microsoft.com/office/drawing/2016/5/11/chartex" xmlns:cx6="http://schemas.microsoft.com/office/drawing/2016/5/12/chartex" xmlns:cx7="http://schemas.microsoft.com/office/drawing/2016/5/13/chartex" xmlns:cx8="http://schemas.microsoft.com/office/drawing/2016/5/14/chartex" xmlns:mc="http://schemas.openxmlformats.org/markup-compatibility/2006" xmlns:o="urn:schemas-microsoft-com:office:office" xmlns:r="http://schemas.openxmlformats.org/officeDocument/2006/relationships" xmlns:m="http://schemas.openxmlformats.org/officeDocument/2006/math" xmlns:v="urn:schemas-microsoft-com:vml" xmlns:wp14="http://schemas.microsoft.com/office/word/2010/wordprocessingDrawing" xmlns:wp="http://schemas.openxmlformats.org/drawingml/2006/wordprocessingDrawing" xmlns:w10="urn:schemas-microsoft-com:office:word" xmlns:w="http://schemas.openxmlformats.org/wordprocessingml/2006/main" xmlns:w14="http://schemas.microsoft.com/office/word/2010/wordml" xmlns:w15="http://schemas.microsoft.com/office/word/2012/wordml" xmlns:w16se="http://schemas.microsoft.com/office/word/2015/wordml/symex" xmlns:wpg="http://schemas.microsoft.com/office/word/2010/wordprocessingGroup" xmlns:wpi="http://schemas.microsoft.com/office/word/2010/wordprocessingInk" xmlns:wne="http://schemas.microsoft.com/office/word/2006/wordml" xmlns:wps="http://schemas.microsoft.com/office/word/2010/wordprocessingShape" mc:Ignorable="w14 w15 w16se wp14">
+<w:document xmlns:wpc="http://schemas.microsoft.com/office/word/2010/wordprocessingCanvas" xmlns:cx="http://schemas.microsoft.com/office/drawing/2014/chartex" xmlns:cx1="http://schemas.microsoft.com/office/drawing/2015/9/8/chartex" xmlns:cx2="http://schemas.microsoft.com/office/drawing/2015/10/21/chartex" xmlns:cx3="http://schemas.microsoft.com/office/drawing/2016/5/9/chartex" xmlns:cx4="http://schemas.microsoft.com/office/drawing/2016/5/10/chartex" xmlns:cx5="http://schemas.microsoft.com/office/drawing/2016/5/11/chartex" xmlns:mc="http://schemas.openxmlformats.org/markup-compatibility/2006" xmlns:o="urn:schemas-microsoft-com:office:office" xmlns:r="http://schemas.openxmlformats.org/officeDocument/2006/relationships" xmlns:m="http://schemas.openxmlformats.org/officeDocument/2006/math" xmlns:v="urn:schemas-microsoft-com:vml" xmlns:wp14="http://schemas.microsoft.com/office/word/2010/wordprocessingDrawing" xmlns:wp="http://schemas.openxmlformats.org/drawingml/2006/wordprocessingDrawing" xmlns:w10="urn:schemas-microsoft-com:office:word" xmlns:w="http://schemas.openxmlformats.org/wordprocessingml/2006/main" xmlns:w14="http://schemas.microsoft.com/office/word/2010/wordml" xmlns:w15="http://schemas.microsoft.com/office/word/2012/wordml" xmlns:w16se="http://schemas.microsoft.com/office/word/2015/wordml/symex" xmlns:wpg="http://schemas.microsoft.com/office/word/2010/wordprocessingGroup" xmlns:wpi="http://schemas.microsoft.com/office/word/2010/wordprocessingInk" xmlns:wne="http://schemas.microsoft.com/office/word/2006/wordml" xmlns:wps="http://schemas.microsoft.com/office/word/2010/wordprocessingShape" mc:Ignorable="w14 w15 w16se wp14">
   <w:body>
     <w:p>
       <w:pPr>
@@ -652,8 +652,6 @@
           <w:szCs w:val="24"/>
         </w:rPr>
       </w:pPr>
-      <w:bookmarkStart w:id="0" w:name="_GoBack"/>
-      <w:bookmarkEnd w:id="0"/>
       <w:r>
         <w:rPr>
           <w:noProof/>
@@ -702,6 +700,381 @@
         </w:drawing>
       </w:r>
     </w:p>
+    <w:p>
+      <w:pPr>
+        <w:rPr>
+          <w:rFonts w:ascii="Times New Roman" w:hAnsi="Times New Roman" w:cs="Times New Roman"/>
+          <w:sz w:val="24"/>
+          <w:szCs w:val="24"/>
+        </w:rPr>
+      </w:pPr>
+    </w:p>
+    <w:p>
+      <w:pPr>
+        <w:rPr>
+          <w:rFonts w:ascii="Times New Roman" w:hAnsi="Times New Roman" w:cs="Times New Roman"/>
+          <w:sz w:val="24"/>
+          <w:szCs w:val="24"/>
+        </w:rPr>
+      </w:pPr>
+    </w:p>
+    <w:p>
+      <w:pPr>
+        <w:rPr>
+          <w:rFonts w:ascii="Times New Roman" w:hAnsi="Times New Roman" w:cs="Times New Roman"/>
+          <w:sz w:val="24"/>
+          <w:szCs w:val="24"/>
+        </w:rPr>
+      </w:pPr>
+    </w:p>
+    <w:p>
+      <w:pPr>
+        <w:rPr>
+          <w:rFonts w:ascii="Times New Roman" w:hAnsi="Times New Roman" w:cs="Times New Roman"/>
+          <w:sz w:val="24"/>
+          <w:szCs w:val="24"/>
+        </w:rPr>
+      </w:pPr>
+    </w:p>
+    <w:p>
+      <w:pPr>
+        <w:rPr>
+          <w:rFonts w:ascii="Times New Roman" w:hAnsi="Times New Roman" w:cs="Times New Roman"/>
+          <w:sz w:val="24"/>
+          <w:szCs w:val="24"/>
+        </w:rPr>
+      </w:pPr>
+    </w:p>
+    <w:p>
+      <w:pPr>
+        <w:tabs>
+          <w:tab w:val="left" w:pos="1230"/>
+        </w:tabs>
+        <w:rPr>
+          <w:rFonts w:ascii="Times New Roman" w:hAnsi="Times New Roman" w:cs="Times New Roman"/>
+          <w:sz w:val="24"/>
+          <w:szCs w:val="24"/>
+        </w:rPr>
+      </w:pPr>
+      <w:r>
+        <w:rPr>
+          <w:rFonts w:ascii="Times New Roman" w:hAnsi="Times New Roman" w:cs="Times New Roman"/>
+          <w:sz w:val="24"/>
+          <w:szCs w:val="24"/>
+        </w:rPr>
+        <w:tab/>
+      </w:r>
+    </w:p>
+    <w:p>
+      <w:pPr>
+        <w:rPr>
+          <w:rFonts w:ascii="Times New Roman" w:hAnsi="Times New Roman" w:cs="Times New Roman"/>
+          <w:sz w:val="24"/>
+          <w:szCs w:val="24"/>
+        </w:rPr>
+      </w:pPr>
+      <w:r>
+        <w:rPr>
+          <w:rFonts w:ascii="Times New Roman" w:hAnsi="Times New Roman" w:cs="Times New Roman"/>
+          <w:sz w:val="24"/>
+          <w:szCs w:val="24"/>
+        </w:rPr>
+        <w:br w:type="page"/>
+      </w:r>
+    </w:p>
+    <w:p>
+      <w:pPr>
+        <w:tabs>
+          <w:tab w:val="left" w:pos="1230"/>
+        </w:tabs>
+        <w:rPr>
+          <w:rFonts w:ascii="Times New Roman" w:hAnsi="Times New Roman" w:cs="Times New Roman"/>
+          <w:b/>
+          <w:sz w:val="24"/>
+          <w:szCs w:val="24"/>
+        </w:rPr>
+      </w:pPr>
+      <w:r>
+        <w:rPr>
+          <w:rFonts w:ascii="Times New Roman" w:hAnsi="Times New Roman" w:cs="Times New Roman"/>
+          <w:b/>
+          <w:sz w:val="24"/>
+          <w:szCs w:val="24"/>
+        </w:rPr>
+        <w:lastRenderedPageBreak/>
+        <w:t>Testing of our Singleton design pattern:</w:t>
+      </w:r>
+    </w:p>
+    <w:p>
+      <w:pPr>
+        <w:pStyle w:val="Odsekzoznamu"/>
+        <w:numPr>
+          <w:ilvl w:val="0"/>
+          <w:numId w:val="2"/>
+        </w:numPr>
+        <w:tabs>
+          <w:tab w:val="left" w:pos="1230"/>
+        </w:tabs>
+        <w:rPr>
+          <w:rFonts w:ascii="Times New Roman" w:hAnsi="Times New Roman" w:cs="Times New Roman"/>
+          <w:b/>
+          <w:sz w:val="24"/>
+          <w:szCs w:val="24"/>
+        </w:rPr>
+      </w:pPr>
+      <w:r>
+        <w:rPr>
+          <w:rFonts w:ascii="Times New Roman" w:hAnsi="Times New Roman" w:cs="Times New Roman"/>
+          <w:sz w:val="24"/>
+          <w:szCs w:val="24"/>
+        </w:rPr>
+        <w:t xml:space="preserve">We have inserted printout statement in the </w:t>
+      </w:r>
+      <w:proofErr w:type="spellStart"/>
+      <w:proofErr w:type="gramStart"/>
+      <w:r>
+        <w:rPr>
+          <w:rFonts w:ascii="Times New Roman" w:hAnsi="Times New Roman" w:cs="Times New Roman"/>
+          <w:sz w:val="24"/>
+          <w:szCs w:val="24"/>
+        </w:rPr>
+        <w:t>getInstance</w:t>
+      </w:r>
+      <w:proofErr w:type="spellEnd"/>
+      <w:r>
+        <w:rPr>
+          <w:rFonts w:ascii="Times New Roman" w:hAnsi="Times New Roman" w:cs="Times New Roman"/>
+          <w:sz w:val="24"/>
+          <w:szCs w:val="24"/>
+        </w:rPr>
+        <w:t>(</w:t>
+      </w:r>
+      <w:proofErr w:type="gramEnd"/>
+      <w:r>
+        <w:rPr>
+          <w:rFonts w:ascii="Times New Roman" w:hAnsi="Times New Roman" w:cs="Times New Roman"/>
+          <w:sz w:val="24"/>
+          <w:szCs w:val="24"/>
+        </w:rPr>
+        <w:t xml:space="preserve">) method in which we are printing </w:t>
+      </w:r>
+      <w:proofErr w:type="spellStart"/>
+      <w:r>
+        <w:rPr>
+          <w:rFonts w:ascii="Times New Roman" w:hAnsi="Times New Roman" w:cs="Times New Roman"/>
+          <w:sz w:val="24"/>
+          <w:szCs w:val="24"/>
+        </w:rPr>
+        <w:t>hashcode</w:t>
+      </w:r>
+      <w:proofErr w:type="spellEnd"/>
+      <w:r>
+        <w:rPr>
+          <w:rFonts w:ascii="Times New Roman" w:hAnsi="Times New Roman" w:cs="Times New Roman"/>
+          <w:sz w:val="24"/>
+          <w:szCs w:val="24"/>
+        </w:rPr>
+        <w:t xml:space="preserve"> of </w:t>
+      </w:r>
+      <w:proofErr w:type="spellStart"/>
+      <w:r>
+        <w:rPr>
+          <w:rFonts w:ascii="Times New Roman" w:hAnsi="Times New Roman" w:cs="Times New Roman"/>
+          <w:sz w:val="24"/>
+          <w:szCs w:val="24"/>
+        </w:rPr>
+        <w:t>datahandler</w:t>
+      </w:r>
+      <w:proofErr w:type="spellEnd"/>
+      <w:r>
+        <w:rPr>
+          <w:rFonts w:ascii="Times New Roman" w:hAnsi="Times New Roman" w:cs="Times New Roman"/>
+          <w:sz w:val="24"/>
+          <w:szCs w:val="24"/>
+        </w:rPr>
+        <w:t xml:space="preserve"> object to the console. By doing this we can easily see if we are using only one instance of </w:t>
+      </w:r>
+      <w:proofErr w:type="spellStart"/>
+      <w:r>
+        <w:rPr>
+          <w:rFonts w:ascii="Times New Roman" w:hAnsi="Times New Roman" w:cs="Times New Roman"/>
+          <w:sz w:val="24"/>
+          <w:szCs w:val="24"/>
+        </w:rPr>
+        <w:t>datahandler</w:t>
+      </w:r>
+      <w:proofErr w:type="spellEnd"/>
+      <w:r>
+        <w:rPr>
+          <w:rFonts w:ascii="Times New Roman" w:hAnsi="Times New Roman" w:cs="Times New Roman"/>
+          <w:sz w:val="24"/>
+          <w:szCs w:val="24"/>
+        </w:rPr>
+        <w:t xml:space="preserve"> in the whole project. </w:t>
+      </w:r>
+    </w:p>
+    <w:p>
+      <w:pPr>
+        <w:pStyle w:val="Odsekzoznamu"/>
+        <w:numPr>
+          <w:ilvl w:val="0"/>
+          <w:numId w:val="2"/>
+        </w:numPr>
+        <w:tabs>
+          <w:tab w:val="left" w:pos="1230"/>
+        </w:tabs>
+        <w:rPr>
+          <w:rFonts w:ascii="Times New Roman" w:hAnsi="Times New Roman" w:cs="Times New Roman"/>
+          <w:b/>
+          <w:sz w:val="24"/>
+          <w:szCs w:val="24"/>
+        </w:rPr>
+      </w:pPr>
+      <w:r>
+        <w:rPr>
+          <w:rFonts w:ascii="Times New Roman" w:hAnsi="Times New Roman" w:cs="Times New Roman"/>
+          <w:sz w:val="24"/>
+          <w:szCs w:val="24"/>
+        </w:rPr>
+        <w:t>After running project and trying several parts of program, we got following output in the console:</w:t>
+      </w:r>
+    </w:p>
+    <w:p>
+      <w:pPr>
+        <w:pStyle w:val="Odsekzoznamu"/>
+        <w:tabs>
+          <w:tab w:val="left" w:pos="1230"/>
+        </w:tabs>
+        <w:rPr>
+          <w:noProof/>
+        </w:rPr>
+      </w:pPr>
+    </w:p>
+    <w:p>
+      <w:pPr>
+        <w:pStyle w:val="Odsekzoznamu"/>
+        <w:tabs>
+          <w:tab w:val="left" w:pos="1230"/>
+        </w:tabs>
+        <w:rPr>
+          <w:rFonts w:ascii="Times New Roman" w:hAnsi="Times New Roman" w:cs="Times New Roman"/>
+          <w:b/>
+          <w:sz w:val="24"/>
+          <w:szCs w:val="24"/>
+        </w:rPr>
+      </w:pPr>
+      <w:r>
+        <w:rPr>
+          <w:noProof/>
+        </w:rPr>
+        <w:drawing>
+          <wp:inline distT="0" distB="0" distL="0" distR="0" wp14:anchorId="43117FE7" wp14:editId="51E8C240">
+            <wp:extent cx="4114800" cy="2695575"/>
+            <wp:effectExtent l="0" t="0" r="0" b="9525"/>
+            <wp:docPr id="2" name="Obrázok 2"/>
+            <wp:cNvGraphicFramePr>
+              <a:graphicFrameLocks xmlns:a="http://schemas.openxmlformats.org/drawingml/2006/main" noChangeAspect="1"/>
+            </wp:cNvGraphicFramePr>
+            <a:graphic xmlns:a="http://schemas.openxmlformats.org/drawingml/2006/main">
+              <a:graphicData uri="http://schemas.openxmlformats.org/drawingml/2006/picture">
+                <pic:pic xmlns:pic="http://schemas.openxmlformats.org/drawingml/2006/picture">
+                  <pic:nvPicPr>
+                    <pic:cNvPr id="1" name=""/>
+                    <pic:cNvPicPr/>
+                  </pic:nvPicPr>
+                  <pic:blipFill rotWithShape="1">
+                    <a:blip r:embed="rId8"/>
+                    <a:srcRect l="11699" t="6841" r="19070" b="12486"/>
+                    <a:stretch/>
+                  </pic:blipFill>
+                  <pic:spPr bwMode="auto">
+                    <a:xfrm>
+                      <a:off x="0" y="0"/>
+                      <a:ext cx="4114800" cy="2695575"/>
+                    </a:xfrm>
+                    <a:prstGeom prst="rect">
+                      <a:avLst/>
+                    </a:prstGeom>
+                    <a:ln>
+                      <a:noFill/>
+                    </a:ln>
+                    <a:extLst>
+                      <a:ext uri="{53640926-AAD7-44D8-BBD7-CCE9431645EC}">
+                        <a14:shadowObscured xmlns:a14="http://schemas.microsoft.com/office/drawing/2010/main"/>
+                      </a:ext>
+                    </a:extLst>
+                  </pic:spPr>
+                </pic:pic>
+              </a:graphicData>
+            </a:graphic>
+          </wp:inline>
+        </w:drawing>
+      </w:r>
+    </w:p>
+    <w:p>
+      <w:pPr>
+        <w:pStyle w:val="Odsekzoznamu"/>
+        <w:numPr>
+          <w:ilvl w:val="0"/>
+          <w:numId w:val="2"/>
+        </w:numPr>
+        <w:tabs>
+          <w:tab w:val="left" w:pos="1230"/>
+        </w:tabs>
+        <w:rPr>
+          <w:rFonts w:ascii="Times New Roman" w:hAnsi="Times New Roman" w:cs="Times New Roman"/>
+          <w:b/>
+          <w:sz w:val="24"/>
+          <w:szCs w:val="24"/>
+        </w:rPr>
+      </w:pPr>
+      <w:r>
+        <w:rPr>
+          <w:rFonts w:ascii="Times New Roman" w:hAnsi="Times New Roman" w:cs="Times New Roman"/>
+          <w:sz w:val="24"/>
+          <w:szCs w:val="24"/>
+        </w:rPr>
+        <w:t xml:space="preserve">Number 735164 is the </w:t>
+      </w:r>
+      <w:proofErr w:type="spellStart"/>
+      <w:r>
+        <w:rPr>
+          <w:rFonts w:ascii="Times New Roman" w:hAnsi="Times New Roman" w:cs="Times New Roman"/>
+          <w:sz w:val="24"/>
+          <w:szCs w:val="24"/>
+        </w:rPr>
+        <w:t>hashcode</w:t>
+      </w:r>
+      <w:proofErr w:type="spellEnd"/>
+      <w:r>
+        <w:rPr>
+          <w:rFonts w:ascii="Times New Roman" w:hAnsi="Times New Roman" w:cs="Times New Roman"/>
+          <w:sz w:val="24"/>
+          <w:szCs w:val="24"/>
+        </w:rPr>
+        <w:t xml:space="preserve"> of the </w:t>
+      </w:r>
+      <w:proofErr w:type="spellStart"/>
+      <w:r>
+        <w:rPr>
+          <w:rFonts w:ascii="Times New Roman" w:hAnsi="Times New Roman" w:cs="Times New Roman"/>
+          <w:sz w:val="24"/>
+          <w:szCs w:val="24"/>
+        </w:rPr>
+        <w:t>datahandler</w:t>
+      </w:r>
+      <w:proofErr w:type="spellEnd"/>
+      <w:r>
+        <w:rPr>
+          <w:rFonts w:ascii="Times New Roman" w:hAnsi="Times New Roman" w:cs="Times New Roman"/>
+          <w:sz w:val="24"/>
+          <w:szCs w:val="24"/>
+        </w:rPr>
+        <w:t xml:space="preserve"> instance. Since the number is the same in all printouts, we consider test as success, we conclude that we have implemented singleton design pattern correctly.</w:t>
+      </w:r>
+      <w:bookmarkStart w:id="0" w:name="_GoBack"/>
+      <w:bookmarkEnd w:id="0"/>
+    </w:p>
     <w:sectPr>
       <w:pgSz w:w="12240" w:h="15840"/>
       <w:pgMar w:top="1440" w:right="1440" w:bottom="1440" w:left="1440" w:header="720" w:footer="720" w:gutter="0"/>
@@ -713,8 +1086,120 @@
 </file>
 
 <file path=word/numbering.xml><?xml version="1.0" encoding="utf-8"?>
-<w:numbering xmlns:wpc="http://schemas.microsoft.com/office/word/2010/wordprocessingCanvas" xmlns:cx="http://schemas.microsoft.com/office/drawing/2014/chartex" xmlns:cx1="http://schemas.microsoft.com/office/drawing/2015/9/8/chartex" xmlns:cx2="http://schemas.microsoft.com/office/drawing/2015/10/21/chartex" xmlns:cx3="http://schemas.microsoft.com/office/drawing/2016/5/9/chartex" xmlns:cx4="http://schemas.microsoft.com/office/drawing/2016/5/10/chartex" xmlns:cx5="http://schemas.microsoft.com/office/drawing/2016/5/11/chartex" xmlns:cx6="http://schemas.microsoft.com/office/drawing/2016/5/12/chartex" xmlns:cx7="http://schemas.microsoft.com/office/drawing/2016/5/13/chartex" xmlns:cx8="http://schemas.microsoft.com/office/drawing/2016/5/14/chartex" xmlns:mc="http://schemas.openxmlformats.org/markup-compatibility/2006" xmlns:o="urn:schemas-microsoft-com:office:office" xmlns:r="http://schemas.openxmlformats.org/officeDocument/2006/relationships" xmlns:m="http://schemas.openxmlformats.org/officeDocument/2006/math" xmlns:v="urn:schemas-microsoft-com:vml" xmlns:wp14="http://schemas.microsoft.com/office/word/2010/wordprocessingDrawing" xmlns:wp="http://schemas.openxmlformats.org/drawingml/2006/wordprocessingDrawing" xmlns:w10="urn:schemas-microsoft-com:office:word" xmlns:w="http://schemas.openxmlformats.org/wordprocessingml/2006/main" xmlns:w14="http://schemas.microsoft.com/office/word/2010/wordml" xmlns:w15="http://schemas.microsoft.com/office/word/2012/wordml" xmlns:w16se="http://schemas.microsoft.com/office/word/2015/wordml/symex" xmlns:wpg="http://schemas.microsoft.com/office/word/2010/wordprocessingGroup" xmlns:wpi="http://schemas.microsoft.com/office/word/2010/wordprocessingInk" xmlns:wne="http://schemas.microsoft.com/office/word/2006/wordml" xmlns:wps="http://schemas.microsoft.com/office/word/2010/wordprocessingShape" mc:Ignorable="w14 w15 w16se wp14">
+<w:numbering xmlns:wpc="http://schemas.microsoft.com/office/word/2010/wordprocessingCanvas" xmlns:cx="http://schemas.microsoft.com/office/drawing/2014/chartex" xmlns:cx1="http://schemas.microsoft.com/office/drawing/2015/9/8/chartex" xmlns:cx2="http://schemas.microsoft.com/office/drawing/2015/10/21/chartex" xmlns:cx3="http://schemas.microsoft.com/office/drawing/2016/5/9/chartex" xmlns:cx4="http://schemas.microsoft.com/office/drawing/2016/5/10/chartex" xmlns:cx5="http://schemas.microsoft.com/office/drawing/2016/5/11/chartex" xmlns:mc="http://schemas.openxmlformats.org/markup-compatibility/2006" xmlns:o="urn:schemas-microsoft-com:office:office" xmlns:r="http://schemas.openxmlformats.org/officeDocument/2006/relationships" xmlns:m="http://schemas.openxmlformats.org/officeDocument/2006/math" xmlns:v="urn:schemas-microsoft-com:vml" xmlns:wp14="http://schemas.microsoft.com/office/word/2010/wordprocessingDrawing" xmlns:wp="http://schemas.openxmlformats.org/drawingml/2006/wordprocessingDrawing" xmlns:w10="urn:schemas-microsoft-com:office:word" xmlns:w="http://schemas.openxmlformats.org/wordprocessingml/2006/main" xmlns:w14="http://schemas.microsoft.com/office/word/2010/wordml" xmlns:w15="http://schemas.microsoft.com/office/word/2012/wordml" xmlns:w16se="http://schemas.microsoft.com/office/word/2015/wordml/symex" xmlns:wpg="http://schemas.microsoft.com/office/word/2010/wordprocessingGroup" xmlns:wpi="http://schemas.microsoft.com/office/word/2010/wordprocessingInk" xmlns:wne="http://schemas.microsoft.com/office/word/2006/wordml" xmlns:wps="http://schemas.microsoft.com/office/word/2010/wordprocessingShape" mc:Ignorable="w14 w15 w16se wp14">
   <w:abstractNum w:abstractNumId="0" w15:restartNumberingAfterBreak="0">
+    <w:nsid w:val="0AAA3F88"/>
+    <w:multiLevelType w:val="hybridMultilevel"/>
+    <w:tmpl w:val="8B7EF258"/>
+    <w:lvl w:ilvl="0" w:tplc="040CB790">
+      <w:numFmt w:val="bullet"/>
+      <w:lvlText w:val="-"/>
+      <w:lvlJc w:val="left"/>
+      <w:pPr>
+        <w:ind w:left="720" w:hanging="360"/>
+      </w:pPr>
+      <w:rPr>
+        <w:rFonts w:ascii="Times New Roman" w:eastAsiaTheme="minorHAnsi" w:hAnsi="Times New Roman" w:cs="Times New Roman" w:hint="default"/>
+      </w:rPr>
+    </w:lvl>
+    <w:lvl w:ilvl="1" w:tplc="04090003" w:tentative="1">
+      <w:start w:val="1"/>
+      <w:numFmt w:val="bullet"/>
+      <w:lvlText w:val="o"/>
+      <w:lvlJc w:val="left"/>
+      <w:pPr>
+        <w:ind w:left="1440" w:hanging="360"/>
+      </w:pPr>
+      <w:rPr>
+        <w:rFonts w:ascii="Courier New" w:hAnsi="Courier New" w:cs="Courier New" w:hint="default"/>
+      </w:rPr>
+    </w:lvl>
+    <w:lvl w:ilvl="2" w:tplc="04090005" w:tentative="1">
+      <w:start w:val="1"/>
+      <w:numFmt w:val="bullet"/>
+      <w:lvlText w:val=""/>
+      <w:lvlJc w:val="left"/>
+      <w:pPr>
+        <w:ind w:left="2160" w:hanging="360"/>
+      </w:pPr>
+      <w:rPr>
+        <w:rFonts w:ascii="Wingdings" w:hAnsi="Wingdings" w:hint="default"/>
+      </w:rPr>
+    </w:lvl>
+    <w:lvl w:ilvl="3" w:tplc="04090001" w:tentative="1">
+      <w:start w:val="1"/>
+      <w:numFmt w:val="bullet"/>
+      <w:lvlText w:val=""/>
+      <w:lvlJc w:val="left"/>
+      <w:pPr>
+        <w:ind w:left="2880" w:hanging="360"/>
+      </w:pPr>
+      <w:rPr>
+        <w:rFonts w:ascii="Symbol" w:hAnsi="Symbol" w:hint="default"/>
+      </w:rPr>
+    </w:lvl>
+    <w:lvl w:ilvl="4" w:tplc="04090003" w:tentative="1">
+      <w:start w:val="1"/>
+      <w:numFmt w:val="bullet"/>
+      <w:lvlText w:val="o"/>
+      <w:lvlJc w:val="left"/>
+      <w:pPr>
+        <w:ind w:left="3600" w:hanging="360"/>
+      </w:pPr>
+      <w:rPr>
+        <w:rFonts w:ascii="Courier New" w:hAnsi="Courier New" w:cs="Courier New" w:hint="default"/>
+      </w:rPr>
+    </w:lvl>
+    <w:lvl w:ilvl="5" w:tplc="04090005" w:tentative="1">
+      <w:start w:val="1"/>
+      <w:numFmt w:val="bullet"/>
+      <w:lvlText w:val=""/>
+      <w:lvlJc w:val="left"/>
+      <w:pPr>
+        <w:ind w:left="4320" w:hanging="360"/>
+      </w:pPr>
+      <w:rPr>
+        <w:rFonts w:ascii="Wingdings" w:hAnsi="Wingdings" w:hint="default"/>
+      </w:rPr>
+    </w:lvl>
+    <w:lvl w:ilvl="6" w:tplc="04090001" w:tentative="1">
+      <w:start w:val="1"/>
+      <w:numFmt w:val="bullet"/>
+      <w:lvlText w:val=""/>
+      <w:lvlJc w:val="left"/>
+      <w:pPr>
+        <w:ind w:left="5040" w:hanging="360"/>
+      </w:pPr>
+      <w:rPr>
+        <w:rFonts w:ascii="Symbol" w:hAnsi="Symbol" w:hint="default"/>
+      </w:rPr>
+    </w:lvl>
+    <w:lvl w:ilvl="7" w:tplc="04090003" w:tentative="1">
+      <w:start w:val="1"/>
+      <w:numFmt w:val="bullet"/>
+      <w:lvlText w:val="o"/>
+      <w:lvlJc w:val="left"/>
+      <w:pPr>
+        <w:ind w:left="5760" w:hanging="360"/>
+      </w:pPr>
+      <w:rPr>
+        <w:rFonts w:ascii="Courier New" w:hAnsi="Courier New" w:cs="Courier New" w:hint="default"/>
+      </w:rPr>
+    </w:lvl>
+    <w:lvl w:ilvl="8" w:tplc="04090005" w:tentative="1">
+      <w:start w:val="1"/>
+      <w:numFmt w:val="bullet"/>
+      <w:lvlText w:val=""/>
+      <w:lvlJc w:val="left"/>
+      <w:pPr>
+        <w:ind w:left="6480" w:hanging="360"/>
+      </w:pPr>
+      <w:rPr>
+        <w:rFonts w:ascii="Wingdings" w:hAnsi="Wingdings" w:hint="default"/>
+      </w:rPr>
+    </w:lvl>
+  </w:abstractNum>
+  <w:abstractNum w:abstractNumId="1" w15:restartNumberingAfterBreak="0">
     <w:nsid w:val="41EE1AD9"/>
     <w:multiLevelType w:val="multilevel"/>
     <w:tmpl w:val="7F8CBCF4"/>
@@ -864,6 +1349,9 @@
     </w:lvl>
   </w:abstractNum>
   <w:num w:numId="1">
+    <w:abstractNumId w:val="1"/>
+  </w:num>
+  <w:num w:numId="2">
     <w:abstractNumId w:val="0"/>
   </w:num>
 </w:numbering>
@@ -1262,17 +1750,17 @@
     <w:lsdException w:name="Smart Hyperlink" w:semiHidden="1" w:unhideWhenUsed="1"/>
     <w:lsdException w:name="Hashtag" w:semiHidden="1" w:unhideWhenUsed="1"/>
   </w:latentStyles>
-  <w:style w:type="paragraph" w:default="1" w:styleId="Normal">
+  <w:style w:type="paragraph" w:default="1" w:styleId="Normlny">
     <w:name w:val="Normal"/>
     <w:qFormat/>
   </w:style>
-  <w:style w:type="character" w:default="1" w:styleId="DefaultParagraphFont">
+  <w:style w:type="character" w:default="1" w:styleId="Predvolenpsmoodseku">
     <w:name w:val="Default Paragraph Font"/>
     <w:uiPriority w:val="1"/>
     <w:semiHidden/>
     <w:unhideWhenUsed/>
   </w:style>
-  <w:style w:type="table" w:default="1" w:styleId="TableNormal">
+  <w:style w:type="table" w:default="1" w:styleId="Normlnatabuka">
     <w:name w:val="Normal Table"/>
     <w:uiPriority w:val="99"/>
     <w:semiHidden/>
@@ -1287,15 +1775,15 @@
       </w:tblCellMar>
     </w:tblPr>
   </w:style>
-  <w:style w:type="numbering" w:default="1" w:styleId="NoList">
+  <w:style w:type="numbering" w:default="1" w:styleId="Bezzoznamu">
     <w:name w:val="No List"/>
     <w:uiPriority w:val="99"/>
     <w:semiHidden/>
     <w:unhideWhenUsed/>
   </w:style>
-  <w:style w:type="paragraph" w:styleId="NormalWeb">
+  <w:style w:type="paragraph" w:styleId="Normlnywebov">
     <w:name w:val="Normal (Web)"/>
-    <w:basedOn w:val="Normal"/>
+    <w:basedOn w:val="Normlny"/>
     <w:uiPriority w:val="99"/>
     <w:semiHidden/>
     <w:unhideWhenUsed/>
@@ -1308,6 +1796,17 @@
       <w:sz w:val="24"/>
       <w:szCs w:val="24"/>
     </w:rPr>
+  </w:style>
+  <w:style w:type="paragraph" w:styleId="Odsekzoznamu">
+    <w:name w:val="List Paragraph"/>
+    <w:basedOn w:val="Normlny"/>
+    <w:uiPriority w:val="34"/>
+    <w:qFormat/>
+    <w:rsid w:val="00944952"/>
+    <w:pPr>
+      <w:ind w:left="720"/>
+      <w:contextualSpacing/>
+    </w:pPr>
   </w:style>
 </w:styles>
 </file>

</xml_diff>